<commit_message>
Modify README.md, update Report table.
</commit_message>
<xml_diff>
--- a/Report.docx
+++ b/Report.docx
@@ -384,6 +384,14 @@
                 <w:szCs w:val="24"/>
               </w:rPr>
             </w:pPr>
+            <w:r>
+              <w:rPr>
+                <w:rFonts w:ascii="Segoe UI Symbol" w:eastAsia="Times New Roman" w:hAnsi="Segoe UI Symbol" w:cs="Segoe UI Symbol"/>
+                <w:sz w:val="24"/>
+                <w:szCs w:val="24"/>
+              </w:rPr>
+              <w:t>✓</w:t>
+            </w:r>
           </w:p>
         </w:tc>
         <w:tc>
@@ -492,6 +500,14 @@
                 <w:szCs w:val="24"/>
               </w:rPr>
             </w:pPr>
+            <w:r>
+              <w:rPr>
+                <w:rFonts w:ascii="Segoe UI Symbol" w:eastAsia="Times New Roman" w:hAnsi="Segoe UI Symbol" w:cs="Segoe UI Symbol"/>
+                <w:sz w:val="24"/>
+                <w:szCs w:val="24"/>
+              </w:rPr>
+              <w:t>✓</w:t>
+            </w:r>
           </w:p>
         </w:tc>
         <w:tc>
@@ -600,6 +616,14 @@
                 <w:szCs w:val="24"/>
               </w:rPr>
             </w:pPr>
+            <w:r>
+              <w:rPr>
+                <w:rFonts w:ascii="Segoe UI Symbol" w:eastAsia="Times New Roman" w:hAnsi="Segoe UI Symbol" w:cs="Segoe UI Symbol"/>
+                <w:sz w:val="24"/>
+                <w:szCs w:val="24"/>
+              </w:rPr>
+              <w:t>✓</w:t>
+            </w:r>
           </w:p>
         </w:tc>
         <w:tc>
@@ -708,6 +732,14 @@
                 <w:szCs w:val="24"/>
               </w:rPr>
             </w:pPr>
+            <w:r>
+              <w:rPr>
+                <w:rFonts w:ascii="Segoe UI Symbol" w:eastAsia="Times New Roman" w:hAnsi="Segoe UI Symbol" w:cs="Segoe UI Symbol"/>
+                <w:sz w:val="24"/>
+                <w:szCs w:val="24"/>
+              </w:rPr>
+              <w:t>✓</w:t>
+            </w:r>
           </w:p>
         </w:tc>
         <w:tc>
@@ -816,6 +848,14 @@
                 <w:szCs w:val="24"/>
               </w:rPr>
             </w:pPr>
+            <w:r>
+              <w:rPr>
+                <w:rFonts w:ascii="Segoe UI Symbol" w:eastAsia="Times New Roman" w:hAnsi="Segoe UI Symbol" w:cs="Segoe UI Symbol"/>
+                <w:sz w:val="24"/>
+                <w:szCs w:val="24"/>
+              </w:rPr>
+              <w:t>✓</w:t>
+            </w:r>
           </w:p>
         </w:tc>
         <w:tc>
@@ -914,6 +954,14 @@
                 <w:szCs w:val="24"/>
               </w:rPr>
             </w:pPr>
+            <w:r>
+              <w:rPr>
+                <w:rFonts w:ascii="Segoe UI Symbol" w:eastAsia="Times New Roman" w:hAnsi="Segoe UI Symbol" w:cs="Segoe UI Symbol"/>
+                <w:sz w:val="24"/>
+                <w:szCs w:val="24"/>
+              </w:rPr>
+              <w:t>✓</w:t>
+            </w:r>
           </w:p>
         </w:tc>
         <w:tc>
@@ -1014,6 +1062,14 @@
                 <w:szCs w:val="24"/>
               </w:rPr>
             </w:pPr>
+            <w:r>
+              <w:rPr>
+                <w:rFonts w:ascii="Segoe UI Symbol" w:eastAsia="Times New Roman" w:hAnsi="Segoe UI Symbol" w:cs="Segoe UI Symbol"/>
+                <w:sz w:val="24"/>
+                <w:szCs w:val="24"/>
+              </w:rPr>
+              <w:t>✓</w:t>
+            </w:r>
           </w:p>
         </w:tc>
         <w:tc>
@@ -1116,6 +1172,14 @@
                 <w:szCs w:val="24"/>
               </w:rPr>
             </w:pPr>
+            <w:r>
+              <w:rPr>
+                <w:rFonts w:ascii="Segoe UI Symbol" w:eastAsia="Times New Roman" w:hAnsi="Segoe UI Symbol" w:cs="Segoe UI Symbol"/>
+                <w:sz w:val="24"/>
+                <w:szCs w:val="24"/>
+              </w:rPr>
+              <w:t>✓</w:t>
+            </w:r>
           </w:p>
         </w:tc>
         <w:tc>
@@ -1226,6 +1290,14 @@
                 <w:szCs w:val="24"/>
               </w:rPr>
             </w:pPr>
+            <w:r>
+              <w:rPr>
+                <w:rFonts w:ascii="Segoe UI Symbol" w:eastAsia="Times New Roman" w:hAnsi="Segoe UI Symbol" w:cs="Segoe UI Symbol"/>
+                <w:sz w:val="24"/>
+                <w:szCs w:val="24"/>
+              </w:rPr>
+              <w:t>✓</w:t>
+            </w:r>
           </w:p>
         </w:tc>
         <w:tc>
@@ -1318,6 +1390,14 @@
                 <w:szCs w:val="24"/>
               </w:rPr>
             </w:pPr>
+            <w:r>
+              <w:rPr>
+                <w:rFonts w:ascii="Segoe UI Symbol" w:eastAsia="Times New Roman" w:hAnsi="Segoe UI Symbol" w:cs="Segoe UI Symbol"/>
+                <w:sz w:val="24"/>
+                <w:szCs w:val="24"/>
+              </w:rPr>
+              <w:t>✓</w:t>
+            </w:r>
           </w:p>
         </w:tc>
         <w:tc>

</xml_diff>

<commit_message>
Add github link into the report.
</commit_message>
<xml_diff>
--- a/Report.docx
+++ b/Report.docx
@@ -1482,61 +1482,61 @@
     <w:p>
       <w:pPr>
         <w:pStyle w:val="ReportTitle10"/>
-        <w:rPr>
-          <w:rFonts w:eastAsia="Yu Mincho"/>
-          <w:lang w:val="en-US"/>
-        </w:rPr>
-      </w:pPr>
-      <w:r>
-        <w:rPr>
-          <w:rFonts w:eastAsia="Yu Mincho"/>
-        </w:rPr>
-        <w:t xml:space="preserve">Lab </w:t>
-      </w:r>
-      <w:r>
-        <w:rPr>
-          <w:rFonts w:eastAsia="Yu Mincho"/>
-          <w:lang w:val="en-US"/>
-        </w:rPr>
-        <w:t>4</w:t>
-      </w:r>
-      <w:r>
-        <w:rPr>
-          <w:rFonts w:eastAsia="Yu Mincho"/>
-        </w:rPr>
-        <w:t xml:space="preserve"> </w:t>
-      </w:r>
-      <w:r>
-        <w:rPr>
-          <w:rFonts w:eastAsia="Yu Mincho"/>
-          <w:lang w:val="en-US"/>
+      </w:pPr>
+      <w:r>
+        <w:rPr>
+          <w:rFonts w:eastAsia="Yu Mincho"/>
+        </w:rPr>
+        <w:t xml:space="preserve">Lab 4 </w:t>
+      </w:r>
+      <w:r>
+        <w:rPr>
+          <w:rFonts w:eastAsia="Yu Mincho"/>
         </w:rPr>
         <w:t xml:space="preserve">Login and </w:t>
       </w:r>
       <w:r>
-        <w:rPr>
-          <w:lang w:val="en-US"/>
-        </w:rPr>
-        <w:t>A</w:t>
-      </w:r>
-      <w:r>
-        <w:t xml:space="preserve">ccess </w:t>
-      </w:r>
-      <w:r>
-        <w:rPr>
-          <w:lang w:val="en-US"/>
-        </w:rPr>
-        <w:t>C</w:t>
-      </w:r>
-      <w:r>
-        <w:t>ontrol</w:t>
-      </w:r>
-      <w:r>
-        <w:rPr>
-          <w:lang w:val="en-US"/>
-        </w:rPr>
-        <w:t xml:space="preserve"> </w:t>
-      </w:r>
+        <w:t xml:space="preserve">Access Control </w:t>
+      </w:r>
+    </w:p>
+    <w:p>
+      <w:pPr>
+        <w:pStyle w:val="ReportText0"/>
+        <w:rPr>
+          <w:rFonts w:eastAsia="Yu Mincho"/>
+        </w:rPr>
+      </w:pPr>
+      <w:proofErr w:type="spellStart"/>
+      <w:r>
+        <w:rPr>
+          <w:rFonts w:eastAsia="Yu Mincho"/>
+        </w:rPr>
+        <w:t>Github</w:t>
+      </w:r>
+      <w:proofErr w:type="spellEnd"/>
+      <w:r>
+        <w:rPr>
+          <w:rFonts w:eastAsia="Yu Mincho"/>
+        </w:rPr>
+        <w:t xml:space="preserve"> link: </w:t>
+      </w:r>
+      <w:hyperlink r:id="rId5" w:history="1">
+        <w:r>
+          <w:rPr>
+            <w:rStyle w:val="Hyperlink"/>
+            <w:rFonts w:eastAsia="Yu Mincho"/>
+          </w:rPr>
+          <w:t>https://github.com/zzfz1/lab4_JunxinZheng</w:t>
+        </w:r>
+      </w:hyperlink>
+    </w:p>
+    <w:p>
+      <w:pPr>
+        <w:pStyle w:val="ReportText0"/>
+        <w:rPr>
+          <w:rFonts w:eastAsia="Yu Mincho"/>
+        </w:rPr>
+      </w:pPr>
     </w:p>
     <w:p>
       <w:pPr>
@@ -1748,7 +1748,7 @@
         <w:pStyle w:val="ReportText0"/>
         <w:rPr>
           <w:rFonts w:eastAsia="Yu Mincho" w:cstheme="minorBidi"/>
-          <w:lang w:val="en-US" w:eastAsia="ja-JP"/>
+          <w:lang w:eastAsia="ja-JP"/>
         </w:rPr>
       </w:pPr>
     </w:p>
@@ -1904,7 +1904,6 @@
           <w:rFonts w:eastAsia="Yu Mincho"/>
           <w:lang w:eastAsia="ja-JP"/>
         </w:rPr>
-        <w:lastRenderedPageBreak/>
         <w:t>getUsers()</w:t>
       </w:r>
     </w:p>
@@ -1970,16 +1969,9 @@
       <w:r>
         <w:rPr>
           <w:rFonts w:eastAsia="Yu Mincho"/>
-          <w:lang w:val="en-US" w:eastAsia="ja-JP"/>
-        </w:rPr>
-        <w:t xml:space="preserve">   </w:t>
-      </w:r>
-      <w:r>
-        <w:rPr>
-          <w:rFonts w:eastAsia="Yu Mincho"/>
-          <w:lang w:eastAsia="ja-JP"/>
-        </w:rPr>
-        <w:t>(Not actually be used in this lab)</w:t>
+          <w:lang w:eastAsia="ja-JP"/>
+        </w:rPr>
+        <w:t xml:space="preserve">   (Not actually be used in this lab)</w:t>
       </w:r>
     </w:p>
     <w:p>
@@ -2040,13 +2032,13 @@
         </w:numPr>
         <w:rPr>
           <w:rFonts w:eastAsia="Yu Mincho"/>
-          <w:lang w:val="en-US" w:eastAsia="ja-JP"/>
-        </w:rPr>
-      </w:pPr>
-      <w:r>
-        <w:rPr>
-          <w:rFonts w:eastAsia="Yu Mincho"/>
-          <w:lang w:val="en-US" w:eastAsia="ja-JP"/>
+          <w:lang w:eastAsia="ja-JP"/>
+        </w:rPr>
+      </w:pPr>
+      <w:r>
+        <w:rPr>
+          <w:rFonts w:eastAsia="Yu Mincho"/>
+          <w:lang w:eastAsia="ja-JP"/>
         </w:rPr>
         <w:t>Middleware</w:t>
       </w:r>
@@ -2060,31 +2052,22 @@
         </w:numPr>
         <w:rPr>
           <w:rFonts w:eastAsia="Yu Mincho"/>
-          <w:lang w:val="en-US" w:eastAsia="ja-JP"/>
-        </w:rPr>
-      </w:pPr>
-      <w:proofErr w:type="gramStart"/>
-      <w:r>
-        <w:rPr>
-          <w:rFonts w:eastAsia="Yu Mincho"/>
-          <w:lang w:val="en-US" w:eastAsia="ja-JP"/>
+          <w:lang w:eastAsia="ja-JP"/>
+        </w:rPr>
+      </w:pPr>
+      <w:r>
+        <w:rPr>
+          <w:rFonts w:eastAsia="Yu Mincho"/>
+          <w:lang w:eastAsia="ja-JP"/>
         </w:rPr>
         <w:t>authenticateToken</w:t>
       </w:r>
       <w:r>
         <w:rPr>
           <w:rFonts w:eastAsia="Yu Mincho"/>
-          <w:lang w:val="en-US" w:eastAsia="ja-JP"/>
-        </w:rPr>
-        <w:t>(</w:t>
-      </w:r>
-      <w:proofErr w:type="gramEnd"/>
-      <w:r>
-        <w:rPr>
-          <w:rFonts w:eastAsia="Yu Mincho"/>
-          <w:lang w:val="en-US" w:eastAsia="ja-JP"/>
-        </w:rPr>
-        <w:t>)</w:t>
+          <w:lang w:eastAsia="ja-JP"/>
+        </w:rPr>
+        <w:t>()</w:t>
       </w:r>
     </w:p>
     <w:p>
@@ -2097,31 +2080,15 @@
         <w:jc w:val="left"/>
         <w:rPr>
           <w:rFonts w:eastAsia="Yu Mincho"/>
-          <w:lang w:val="en-US" w:eastAsia="ja-JP"/>
-        </w:rPr>
-      </w:pPr>
-      <w:r>
-        <w:rPr>
-          <w:rFonts w:eastAsia="Yu Mincho"/>
-          <w:lang w:val="en-US" w:eastAsia="ja-JP"/>
-        </w:rPr>
-        <w:t xml:space="preserve">Check if currentKey (token) is an empty string, if so, redirect user to /identify with a </w:t>
-      </w:r>
-      <w:proofErr w:type="gramStart"/>
-      <w:r>
-        <w:rPr>
-          <w:rFonts w:eastAsia="Yu Mincho"/>
-          <w:lang w:val="en-US" w:eastAsia="ja-JP"/>
-        </w:rPr>
-        <w:t>401 status</w:t>
-      </w:r>
-      <w:proofErr w:type="gramEnd"/>
-      <w:r>
-        <w:rPr>
-          <w:rFonts w:eastAsia="Yu Mincho"/>
-          <w:lang w:val="en-US" w:eastAsia="ja-JP"/>
-        </w:rPr>
-        <w:t xml:space="preserve"> code.</w:t>
+          <w:lang w:eastAsia="ja-JP"/>
+        </w:rPr>
+      </w:pPr>
+      <w:r>
+        <w:rPr>
+          <w:rFonts w:eastAsia="Yu Mincho"/>
+          <w:lang w:eastAsia="ja-JP"/>
+        </w:rPr>
+        <w:t>Check if currentKey (token) is an empty string, if so, redirect user to /identify with a 401 status code.</w:t>
       </w:r>
     </w:p>
     <w:p>
@@ -2134,45 +2101,22 @@
         <w:jc w:val="left"/>
         <w:rPr>
           <w:rFonts w:eastAsia="Yu Mincho"/>
-          <w:lang w:val="en-US" w:eastAsia="ja-JP"/>
-        </w:rPr>
-      </w:pPr>
-      <w:r>
-        <w:rPr>
-          <w:rFonts w:eastAsia="Yu Mincho"/>
-          <w:lang w:val="en-US" w:eastAsia="ja-JP"/>
-        </w:rPr>
-        <w:t xml:space="preserve">Check if currentKey is corrupted (using </w:t>
-      </w:r>
-      <w:proofErr w:type="gramStart"/>
-      <w:r>
-        <w:rPr>
-          <w:rFonts w:eastAsia="Yu Mincho"/>
-          <w:lang w:val="en-US" w:eastAsia="ja-JP"/>
-        </w:rPr>
-        <w:t>jwt.verify</w:t>
-      </w:r>
-      <w:proofErr w:type="gramEnd"/>
-      <w:r>
-        <w:rPr>
-          <w:rFonts w:eastAsia="Yu Mincho"/>
-          <w:lang w:val="en-US" w:eastAsia="ja-JP"/>
-        </w:rPr>
-        <w:t>()),</w:t>
-      </w:r>
-      <w:r>
-        <w:rPr>
-          <w:rFonts w:eastAsia="Yu Mincho"/>
-          <w:lang w:val="en-US" w:eastAsia="ja-JP"/>
-        </w:rPr>
-        <w:t xml:space="preserve"> if so, </w:t>
-      </w:r>
-      <w:r>
-        <w:rPr>
-          <w:rFonts w:eastAsia="Yu Mincho"/>
-          <w:lang w:val="en-US" w:eastAsia="ja-JP"/>
-        </w:rPr>
-        <w:t>redirect user to /identify with a 401 status code.</w:t>
+          <w:lang w:eastAsia="ja-JP"/>
+        </w:rPr>
+      </w:pPr>
+      <w:r>
+        <w:rPr>
+          <w:rFonts w:eastAsia="Yu Mincho"/>
+          <w:lang w:eastAsia="ja-JP"/>
+        </w:rPr>
+        <w:t>Check if currentKey is corrupted (using jwt.verify()),</w:t>
+      </w:r>
+      <w:r>
+        <w:rPr>
+          <w:rFonts w:eastAsia="Yu Mincho"/>
+          <w:lang w:eastAsia="ja-JP"/>
+        </w:rPr>
+        <w:t xml:space="preserve"> if so, redirect user to /identify with a 401 status code.</w:t>
       </w:r>
     </w:p>
     <w:p>
@@ -2185,13 +2129,13 @@
         <w:jc w:val="left"/>
         <w:rPr>
           <w:rFonts w:eastAsia="Yu Mincho"/>
-          <w:lang w:val="en-US" w:eastAsia="ja-JP"/>
-        </w:rPr>
-      </w:pPr>
-      <w:r>
-        <w:rPr>
-          <w:rFonts w:eastAsia="Yu Mincho"/>
-          <w:lang w:val="en-US" w:eastAsia="ja-JP"/>
+          <w:lang w:eastAsia="ja-JP"/>
+        </w:rPr>
+      </w:pPr>
+      <w:r>
+        <w:rPr>
+          <w:rFonts w:eastAsia="Yu Mincho"/>
+          <w:lang w:eastAsia="ja-JP"/>
         </w:rPr>
         <w:t>Store the decoded information into the request (req.user).</w:t>
       </w:r>
@@ -2206,31 +2150,15 @@
         <w:jc w:val="left"/>
         <w:rPr>
           <w:rFonts w:eastAsia="Yu Mincho"/>
-          <w:lang w:val="en-US" w:eastAsia="ja-JP"/>
-        </w:rPr>
-      </w:pPr>
-      <w:r>
-        <w:rPr>
-          <w:rFonts w:eastAsia="Yu Mincho"/>
-          <w:lang w:val="en-US" w:eastAsia="ja-JP"/>
-        </w:rPr>
-        <w:t xml:space="preserve">Call </w:t>
-      </w:r>
-      <w:proofErr w:type="gramStart"/>
-      <w:r>
-        <w:rPr>
-          <w:rFonts w:eastAsia="Yu Mincho"/>
-          <w:lang w:val="en-US" w:eastAsia="ja-JP"/>
-        </w:rPr>
-        <w:t>next(</w:t>
-      </w:r>
-      <w:proofErr w:type="gramEnd"/>
-      <w:r>
-        <w:rPr>
-          <w:rFonts w:eastAsia="Yu Mincho"/>
-          <w:lang w:val="en-US" w:eastAsia="ja-JP"/>
-        </w:rPr>
-        <w:t>).</w:t>
+          <w:lang w:eastAsia="ja-JP"/>
+        </w:rPr>
+      </w:pPr>
+      <w:r>
+        <w:rPr>
+          <w:rFonts w:eastAsia="Yu Mincho"/>
+          <w:lang w:eastAsia="ja-JP"/>
+        </w:rPr>
+        <w:t>Call next().</w:t>
       </w:r>
     </w:p>
     <w:p>
@@ -2239,7 +2167,7 @@
         <w:jc w:val="left"/>
         <w:rPr>
           <w:rFonts w:eastAsia="Yu Mincho"/>
-          <w:lang w:val="en-US" w:eastAsia="ja-JP"/>
+          <w:lang w:eastAsia="ja-JP"/>
         </w:rPr>
       </w:pPr>
     </w:p>
@@ -2252,20 +2180,20 @@
         </w:numPr>
         <w:rPr>
           <w:rFonts w:eastAsia="Yu Mincho"/>
-          <w:lang w:val="en-US" w:eastAsia="ja-JP"/>
-        </w:rPr>
-      </w:pPr>
-      <w:r>
-        <w:rPr>
-          <w:rFonts w:eastAsia="Yu Mincho"/>
-          <w:lang w:val="en-US" w:eastAsia="ja-JP"/>
+          <w:lang w:eastAsia="ja-JP"/>
+        </w:rPr>
+      </w:pPr>
+      <w:r>
+        <w:rPr>
+          <w:rFonts w:eastAsia="Yu Mincho"/>
+          <w:lang w:eastAsia="ja-JP"/>
         </w:rPr>
         <w:t>authenticateRole</w:t>
       </w:r>
       <w:r>
         <w:rPr>
           <w:rFonts w:eastAsia="Yu Mincho"/>
-          <w:lang w:val="en-US" w:eastAsia="ja-JP"/>
+          <w:lang w:eastAsia="ja-JP"/>
         </w:rPr>
         <w:t>(page)</w:t>
       </w:r>
@@ -2280,13 +2208,13 @@
         <w:jc w:val="left"/>
         <w:rPr>
           <w:rFonts w:eastAsia="Yu Mincho"/>
-          <w:lang w:val="en-US" w:eastAsia="ja-JP"/>
-        </w:rPr>
-      </w:pPr>
-      <w:r>
-        <w:rPr>
-          <w:rFonts w:eastAsia="Yu Mincho"/>
-          <w:lang w:val="en-US" w:eastAsia="ja-JP"/>
+          <w:lang w:eastAsia="ja-JP"/>
+        </w:rPr>
+      </w:pPr>
+      <w:r>
+        <w:rPr>
+          <w:rFonts w:eastAsia="Yu Mincho"/>
+          <w:lang w:eastAsia="ja-JP"/>
         </w:rPr>
         <w:t>Check if the role of current user is included in permitted roles for this page.</w:t>
       </w:r>
@@ -2301,13 +2229,13 @@
         <w:jc w:val="left"/>
         <w:rPr>
           <w:rFonts w:eastAsia="Yu Mincho"/>
-          <w:lang w:val="en-US" w:eastAsia="ja-JP"/>
-        </w:rPr>
-      </w:pPr>
-      <w:r>
-        <w:rPr>
-          <w:rFonts w:eastAsia="Yu Mincho"/>
-          <w:lang w:val="en-US" w:eastAsia="ja-JP"/>
+          <w:lang w:eastAsia="ja-JP"/>
+        </w:rPr>
+      </w:pPr>
+      <w:r>
+        <w:rPr>
+          <w:rFonts w:eastAsia="Yu Mincho"/>
+          <w:lang w:eastAsia="ja-JP"/>
         </w:rPr>
         <w:t>If current role is student, check if the username is correct. (user1/user2)</w:t>
       </w:r>
@@ -2322,31 +2250,15 @@
         <w:jc w:val="left"/>
         <w:rPr>
           <w:rFonts w:eastAsia="Yu Mincho"/>
-          <w:lang w:val="en-US" w:eastAsia="ja-JP"/>
-        </w:rPr>
-      </w:pPr>
-      <w:r>
-        <w:rPr>
-          <w:rFonts w:eastAsia="Yu Mincho"/>
-          <w:lang w:val="en-US" w:eastAsia="ja-JP"/>
-        </w:rPr>
-        <w:t xml:space="preserve">If either of the conditions wasn’t fulfilled, redirect user to /identify with a </w:t>
-      </w:r>
-      <w:proofErr w:type="gramStart"/>
-      <w:r>
-        <w:rPr>
-          <w:rFonts w:eastAsia="Yu Mincho"/>
-          <w:lang w:val="en-US" w:eastAsia="ja-JP"/>
-        </w:rPr>
-        <w:t>403 status</w:t>
-      </w:r>
-      <w:proofErr w:type="gramEnd"/>
-      <w:r>
-        <w:rPr>
-          <w:rFonts w:eastAsia="Yu Mincho"/>
-          <w:lang w:val="en-US" w:eastAsia="ja-JP"/>
-        </w:rPr>
-        <w:t xml:space="preserve"> code.</w:t>
+          <w:lang w:eastAsia="ja-JP"/>
+        </w:rPr>
+      </w:pPr>
+      <w:r>
+        <w:rPr>
+          <w:rFonts w:eastAsia="Yu Mincho"/>
+          <w:lang w:eastAsia="ja-JP"/>
+        </w:rPr>
+        <w:t>If either of the conditions wasn’t fulfilled, redirect user to /identify with a 403 status code.</w:t>
       </w:r>
     </w:p>
     <w:p>
@@ -2359,38 +2271,22 @@
         <w:jc w:val="left"/>
         <w:rPr>
           <w:rFonts w:eastAsia="Yu Mincho"/>
-          <w:lang w:val="en-US" w:eastAsia="ja-JP"/>
-        </w:rPr>
-      </w:pPr>
-      <w:r>
-        <w:rPr>
-          <w:rFonts w:eastAsia="Yu Mincho"/>
-          <w:lang w:val="en-US" w:eastAsia="ja-JP"/>
-        </w:rPr>
-        <w:t xml:space="preserve">If both of the conditions are fulfilled, call </w:t>
-      </w:r>
-      <w:proofErr w:type="gramStart"/>
-      <w:r>
-        <w:rPr>
-          <w:rFonts w:eastAsia="Yu Mincho"/>
-          <w:lang w:val="en-US" w:eastAsia="ja-JP"/>
-        </w:rPr>
-        <w:t>ne</w:t>
-      </w:r>
-      <w:r>
-        <w:rPr>
-          <w:rFonts w:eastAsia="Yu Mincho"/>
-          <w:lang w:val="en-US" w:eastAsia="ja-JP"/>
-        </w:rPr>
-        <w:t>xt(</w:t>
-      </w:r>
-      <w:proofErr w:type="gramEnd"/>
-      <w:r>
-        <w:rPr>
-          <w:rFonts w:eastAsia="Yu Mincho"/>
-          <w:lang w:val="en-US" w:eastAsia="ja-JP"/>
-        </w:rPr>
-        <w:t>).</w:t>
+          <w:lang w:eastAsia="ja-JP"/>
+        </w:rPr>
+      </w:pPr>
+      <w:r>
+        <w:rPr>
+          <w:rFonts w:eastAsia="Yu Mincho"/>
+          <w:lang w:eastAsia="ja-JP"/>
+        </w:rPr>
+        <w:t>If both of the conditions are fulfilled, call ne</w:t>
+      </w:r>
+      <w:r>
+        <w:rPr>
+          <w:rFonts w:eastAsia="Yu Mincho"/>
+          <w:lang w:eastAsia="ja-JP"/>
+        </w:rPr>
+        <w:t>xt().</w:t>
       </w:r>
     </w:p>
     <w:p>
@@ -2626,7 +2522,7 @@
       <w:r>
         <w:rPr>
           <w:rFonts w:eastAsia="Yu Mincho"/>
-          <w:lang w:val="en-US" w:eastAsia="ja-JP"/>
+          <w:lang w:eastAsia="ja-JP"/>
         </w:rPr>
         <w:t xml:space="preserve">, encrypt </w:t>
       </w:r>
@@ -2634,7 +2530,7 @@
       <w:r>
         <w:rPr>
           <w:rFonts w:eastAsia="Yu Mincho"/>
-          <w:lang w:val="en-US" w:eastAsia="ja-JP"/>
+          <w:lang w:eastAsia="ja-JP"/>
         </w:rPr>
         <w:t>userID</w:t>
       </w:r>
@@ -2642,7 +2538,7 @@
       <w:r>
         <w:rPr>
           <w:rFonts w:eastAsia="Yu Mincho"/>
-          <w:lang w:val="en-US" w:eastAsia="ja-JP"/>
+          <w:lang w:eastAsia="ja-JP"/>
         </w:rPr>
         <w:t>, name, role</w:t>
       </w:r>
@@ -2676,7 +2572,7 @@
       <w:r>
         <w:rPr>
           <w:rFonts w:eastAsia="Yu Mincho"/>
-          <w:lang w:val="en-US" w:eastAsia="ja-JP"/>
+          <w:lang w:eastAsia="ja-JP"/>
         </w:rPr>
         <w:t>direct to user’s personal profile</w:t>
       </w:r>
@@ -2796,7 +2692,15 @@
           <w:rFonts w:eastAsia="Yu Mincho"/>
           <w:lang w:eastAsia="ja-JP"/>
         </w:rPr>
-        <w:t xml:space="preserve"> of username,password is empty string, if so, return the respond with status code 400 and render fail.ejs with an error message “The username and password shouldn't be empty!”.</w:t>
+        <w:t xml:space="preserve"> of username,password is empty string, if so, return the respond </w:t>
+      </w:r>
+      <w:r>
+        <w:rPr>
+          <w:rFonts w:eastAsia="Yu Mincho"/>
+          <w:lang w:eastAsia="ja-JP"/>
+        </w:rPr>
+        <w:lastRenderedPageBreak/>
+        <w:t>with status code 400 and render fail.ejs with an error message “The username and password shouldn't be empty!”.</w:t>
       </w:r>
     </w:p>
     <w:p>
@@ -2816,7 +2720,6 @@
           <w:rFonts w:eastAsia="Yu Mincho"/>
           <w:lang w:eastAsia="ja-JP"/>
         </w:rPr>
-        <w:lastRenderedPageBreak/>
         <w:t>E</w:t>
       </w:r>
       <w:r>
@@ -3274,14 +3177,7 @@
           <w:rFonts w:eastAsia="Yu Mincho"/>
           <w:lang w:eastAsia="ja-JP"/>
         </w:rPr>
-        <w:t xml:space="preserve"> </w:t>
-      </w:r>
-      <w:r>
-        <w:rPr>
-          <w:rFonts w:eastAsia="Yu Mincho"/>
-          <w:lang w:eastAsia="ja-JP"/>
-        </w:rPr>
-        <w:t xml:space="preserve">if not, </w:t>
+        <w:t xml:space="preserve"> if not, </w:t>
       </w:r>
       <w:r>
         <w:rPr>
@@ -4154,15 +4050,6 @@
   </w:num>
   <w:num w:numId="3" w16cid:durableId="876820626">
     <w:abstractNumId w:val="4"/>
-    <w:lvlOverride w:ilvl="0"/>
-    <w:lvlOverride w:ilvl="1"/>
-    <w:lvlOverride w:ilvl="2"/>
-    <w:lvlOverride w:ilvl="3"/>
-    <w:lvlOverride w:ilvl="4"/>
-    <w:lvlOverride w:ilvl="5"/>
-    <w:lvlOverride w:ilvl="6"/>
-    <w:lvlOverride w:ilvl="7"/>
-    <w:lvlOverride w:ilvl="8"/>
   </w:num>
   <w:num w:numId="4" w16cid:durableId="291134383">
     <w:abstractNumId w:val="5"/>
@@ -4226,15 +4113,6 @@
   </w:num>
   <w:num w:numId="6" w16cid:durableId="1652250480">
     <w:abstractNumId w:val="6"/>
-    <w:lvlOverride w:ilvl="0"/>
-    <w:lvlOverride w:ilvl="1"/>
-    <w:lvlOverride w:ilvl="2"/>
-    <w:lvlOverride w:ilvl="3"/>
-    <w:lvlOverride w:ilvl="4"/>
-    <w:lvlOverride w:ilvl="5"/>
-    <w:lvlOverride w:ilvl="6"/>
-    <w:lvlOverride w:ilvl="7"/>
-    <w:lvlOverride w:ilvl="8"/>
   </w:num>
   <w:num w:numId="7" w16cid:durableId="1575433490">
     <w:abstractNumId w:val="0"/>
@@ -4732,6 +4610,7 @@
   <w:style w:type="character" w:default="1" w:styleId="DefaultParagraphFont">
     <w:name w:val="Default Paragraph Font"/>
     <w:uiPriority w:val="1"/>
+    <w:semiHidden/>
     <w:unhideWhenUsed/>
   </w:style>
   <w:style w:type="table" w:default="1" w:styleId="TableNormal">
@@ -5064,6 +4943,29 @@
       <w:contextualSpacing/>
     </w:pPr>
   </w:style>
+  <w:style w:type="character" w:styleId="Hyperlink">
+    <w:name w:val="Hyperlink"/>
+    <w:basedOn w:val="DefaultParagraphFont"/>
+    <w:uiPriority w:val="99"/>
+    <w:unhideWhenUsed/>
+    <w:rsid w:val="00C76019"/>
+    <w:rPr>
+      <w:color w:val="0563C1" w:themeColor="hyperlink"/>
+      <w:u w:val="single"/>
+    </w:rPr>
+  </w:style>
+  <w:style w:type="character" w:styleId="UnresolvedMention">
+    <w:name w:val="Unresolved Mention"/>
+    <w:basedOn w:val="DefaultParagraphFont"/>
+    <w:uiPriority w:val="99"/>
+    <w:semiHidden/>
+    <w:unhideWhenUsed/>
+    <w:rsid w:val="00C76019"/>
+    <w:rPr>
+      <w:color w:val="605E5C"/>
+      <w:shd w:val="clear" w:color="auto" w:fill="E1DFDD"/>
+    </w:rPr>
+  </w:style>
 </w:styles>
 </file>
 

</xml_diff>